<commit_message>
Now it is only remaining project plan part and it will be done by Rangana
</commit_message>
<xml_diff>
--- a/project proposal.docx
+++ b/project proposal.docx
@@ -3974,6 +3974,14 @@
         <w:tabs>
           <w:tab w:val="left" w:pos="960"/>
         </w:tabs>
+        <w:spacing w:after="0"/>
+      </w:pPr>
+    </w:p>
+    <w:p>
+      <w:pPr>
+        <w:tabs>
+          <w:tab w:val="left" w:pos="960"/>
+        </w:tabs>
       </w:pPr>
       <w:r>
         <w:tab/>
@@ -3984,32 +3992,49 @@
     </w:p>
     <w:p>
       <w:pPr>
-        <w:pStyle w:val="ListParagraph"/>
-        <w:tabs>
-          <w:tab w:val="left" w:pos="960"/>
-        </w:tabs>
-      </w:pPr>
-    </w:p>
-    <w:p>
-      <w:pPr>
+        <w:tabs>
+          <w:tab w:val="left" w:pos="960"/>
+        </w:tabs>
+      </w:pPr>
+      <w:r>
+        <w:tab/>
+      </w:r>
+      <w:r>
+        <w:tab/>
+      </w:r>
+    </w:p>
+    <w:p>
+      <w:pPr>
+        <w:pStyle w:val="ListParagraph"/>
+        <w:numPr>
+          <w:ilvl w:val="0"/>
+          <w:numId w:val="25"/>
+        </w:numPr>
+        <w:tabs>
+          <w:tab w:val="left" w:pos="960"/>
+        </w:tabs>
         <w:rPr>
           <w:b/>
           <w:sz w:val="32"/>
           <w:szCs w:val="32"/>
         </w:rPr>
       </w:pPr>
-    </w:p>
-    <w:p>
-      <w:pPr>
+      <w:r>
         <w:rPr>
           <w:b/>
           <w:sz w:val="32"/>
           <w:szCs w:val="32"/>
         </w:rPr>
-      </w:pPr>
-    </w:p>
-    <w:p>
-      <w:pPr>
+        <w:t>The Project Plan</w:t>
+      </w:r>
+    </w:p>
+    <w:p>
+      <w:pPr>
+        <w:pStyle w:val="ListParagraph"/>
+        <w:tabs>
+          <w:tab w:val="left" w:pos="960"/>
+        </w:tabs>
+        <w:ind w:left="1080"/>
         <w:rPr>
           <w:b/>
           <w:sz w:val="32"/>
@@ -4020,29 +4045,446 @@
     <w:p>
       <w:pPr>
         <w:pStyle w:val="ListParagraph"/>
+        <w:tabs>
+          <w:tab w:val="left" w:pos="960"/>
+        </w:tabs>
         <w:ind w:left="1080"/>
-      </w:pPr>
-    </w:p>
-    <w:p>
-      <w:pPr>
-        <w:pStyle w:val="ListParagraph"/>
+        <w:rPr>
+          <w:b/>
+          <w:sz w:val="32"/>
+          <w:szCs w:val="32"/>
+        </w:rPr>
+      </w:pPr>
+      <w:r>
+        <w:rPr>
+          <w:b/>
+          <w:sz w:val="32"/>
+          <w:szCs w:val="32"/>
+        </w:rPr>
+        <w:t xml:space="preserve">//this part will be done by </w:t>
+      </w:r>
+      <w:proofErr w:type="spellStart"/>
+      <w:r>
+        <w:rPr>
+          <w:b/>
+          <w:sz w:val="32"/>
+          <w:szCs w:val="32"/>
+        </w:rPr>
+        <w:t>rangana</w:t>
+      </w:r>
+      <w:proofErr w:type="spellEnd"/>
+    </w:p>
+    <w:p>
+      <w:pPr>
+        <w:pStyle w:val="ListParagraph"/>
+        <w:tabs>
+          <w:tab w:val="left" w:pos="960"/>
+        </w:tabs>
         <w:ind w:left="1080"/>
-      </w:pPr>
-    </w:p>
-    <w:p>
-      <w:pPr>
-        <w:tabs>
-          <w:tab w:val="left" w:pos="5955"/>
-        </w:tabs>
-      </w:pPr>
-      <w:r>
-        <w:tab/>
-      </w:r>
-    </w:p>
-    <w:p>
+        <w:rPr>
+          <w:b/>
+          <w:sz w:val="32"/>
+          <w:szCs w:val="32"/>
+        </w:rPr>
+      </w:pPr>
+    </w:p>
+    <w:p>
+      <w:pPr>
+        <w:pStyle w:val="ListParagraph"/>
+        <w:numPr>
+          <w:ilvl w:val="0"/>
+          <w:numId w:val="25"/>
+        </w:numPr>
+        <w:tabs>
+          <w:tab w:val="left" w:pos="960"/>
+        </w:tabs>
+        <w:rPr>
+          <w:b/>
+          <w:sz w:val="32"/>
+          <w:szCs w:val="32"/>
+        </w:rPr>
+      </w:pPr>
+      <w:r>
+        <w:rPr>
+          <w:b/>
+          <w:sz w:val="32"/>
+          <w:szCs w:val="32"/>
+        </w:rPr>
+        <w:t>References</w:t>
+      </w:r>
+    </w:p>
+    <w:p>
+      <w:pPr>
+        <w:tabs>
+          <w:tab w:val="left" w:pos="960"/>
+        </w:tabs>
+        <w:spacing w:after="0"/>
+      </w:pPr>
+      <w:r>
+        <w:t>Virtual Machines Documentation | Azure</w:t>
+      </w:r>
+    </w:p>
+    <w:p>
+      <w:pPr>
+        <w:tabs>
+          <w:tab w:val="left" w:pos="960"/>
+        </w:tabs>
+        <w:spacing w:after="0"/>
+      </w:pPr>
+      <w:r>
+        <w:t>azure.microsoft.com/en-us/documentation/services/virtual-machines</w:t>
+      </w:r>
+    </w:p>
+    <w:p>
+      <w:pPr>
+        <w:tabs>
+          <w:tab w:val="left" w:pos="960"/>
+        </w:tabs>
+        <w:spacing w:after="0"/>
+      </w:pPr>
+      <w:r>
+        <w:t>[</w:t>
+      </w:r>
+      <w:proofErr w:type="spellStart"/>
+      <w:r>
+        <w:t>Accessesed</w:t>
+      </w:r>
+      <w:proofErr w:type="spellEnd"/>
+      <w:r>
+        <w:t>: 13</w:t>
+      </w:r>
+      <w:r>
+        <w:rPr>
+          <w:vertAlign w:val="superscript"/>
+        </w:rPr>
+        <w:t>th</w:t>
+      </w:r>
+      <w:r>
+        <w:t xml:space="preserve"> September 2014]</w:t>
+      </w:r>
+    </w:p>
+    <w:p>
+      <w:pPr>
+        <w:tabs>
+          <w:tab w:val="left" w:pos="960"/>
+        </w:tabs>
+        <w:spacing w:after="0"/>
+      </w:pPr>
+    </w:p>
+    <w:p>
+      <w:pPr>
+        <w:tabs>
+          <w:tab w:val="left" w:pos="960"/>
+        </w:tabs>
+        <w:spacing w:after="0"/>
+      </w:pPr>
+    </w:p>
+    <w:p>
+      <w:pPr>
+        <w:tabs>
+          <w:tab w:val="left" w:pos="960"/>
+        </w:tabs>
+        <w:spacing w:after="0"/>
+      </w:pPr>
+      <w:r>
+        <w:t>Microsoft's Azure cloud platform: A guide for the perplexed</w:t>
+      </w:r>
+    </w:p>
+    <w:p>
+      <w:pPr>
+        <w:tabs>
+          <w:tab w:val="left" w:pos="960"/>
+        </w:tabs>
+        <w:spacing w:after="0"/>
+      </w:pPr>
+      <w:r>
+        <w:t>http://www.zdnet.com/blog/microsoft/microsofts-azure-cloud-platform-a-guide-for-the-perplexed/1671</w:t>
+      </w:r>
+    </w:p>
+    <w:p>
+      <w:pPr>
+        <w:tabs>
+          <w:tab w:val="left" w:pos="960"/>
+        </w:tabs>
+        <w:spacing w:after="0"/>
+      </w:pPr>
+      <w:r>
+        <w:t>[</w:t>
+      </w:r>
+      <w:proofErr w:type="spellStart"/>
+      <w:r>
+        <w:t>Accessesed</w:t>
+      </w:r>
+      <w:proofErr w:type="spellEnd"/>
+      <w:r>
+        <w:t>: 14</w:t>
+      </w:r>
+      <w:r>
+        <w:rPr>
+          <w:vertAlign w:val="superscript"/>
+        </w:rPr>
+        <w:t>th</w:t>
+      </w:r>
+      <w:r>
+        <w:t xml:space="preserve"> September 2014]</w:t>
+      </w:r>
+    </w:p>
+    <w:p>
+      <w:pPr>
+        <w:tabs>
+          <w:tab w:val="left" w:pos="960"/>
+        </w:tabs>
+        <w:spacing w:after="0"/>
+      </w:pPr>
+    </w:p>
+    <w:p>
+      <w:pPr>
+        <w:tabs>
+          <w:tab w:val="left" w:pos="960"/>
+        </w:tabs>
+        <w:spacing w:after="0"/>
+      </w:pPr>
+    </w:p>
+    <w:p>
+      <w:pPr>
+        <w:tabs>
+          <w:tab w:val="left" w:pos="960"/>
+        </w:tabs>
+        <w:spacing w:after="0"/>
+      </w:pPr>
+      <w:r>
+        <w:t xml:space="preserve">Learn ASP.NET MVC Programming using C# </w:t>
+      </w:r>
+    </w:p>
+    <w:p>
+      <w:pPr>
+        <w:tabs>
+          <w:tab w:val="left" w:pos="960"/>
+        </w:tabs>
+        <w:spacing w:after="0"/>
+      </w:pPr>
+      <w:r>
+        <w:t>www.c-sharpcorner.com/1/226/asp-net-mvc.aspx</w:t>
+      </w:r>
+    </w:p>
+    <w:p>
+      <w:pPr>
+        <w:tabs>
+          <w:tab w:val="left" w:pos="960"/>
+        </w:tabs>
+        <w:spacing w:after="0"/>
+      </w:pPr>
+      <w:r>
+        <w:t xml:space="preserve"> [</w:t>
+      </w:r>
+      <w:proofErr w:type="spellStart"/>
+      <w:r>
+        <w:t>Accessesed</w:t>
+      </w:r>
+      <w:proofErr w:type="spellEnd"/>
+      <w:r>
+        <w:t>: 13</w:t>
+      </w:r>
+      <w:r>
+        <w:rPr>
+          <w:vertAlign w:val="superscript"/>
+        </w:rPr>
+        <w:t>th</w:t>
+      </w:r>
+      <w:r>
+        <w:t xml:space="preserve"> September 2014]</w:t>
+      </w:r>
+    </w:p>
+    <w:p>
+      <w:pPr>
+        <w:tabs>
+          <w:tab w:val="left" w:pos="960"/>
+        </w:tabs>
+        <w:spacing w:after="0"/>
+      </w:pPr>
+    </w:p>
+    <w:p>
+      <w:pPr>
+        <w:tabs>
+          <w:tab w:val="left" w:pos="960"/>
+        </w:tabs>
+        <w:spacing w:after="0"/>
+      </w:pPr>
+      <w:r>
+        <w:t>Image Processing Lab in C#</w:t>
+      </w:r>
+    </w:p>
+    <w:p>
+      <w:pPr>
+        <w:tabs>
+          <w:tab w:val="left" w:pos="960"/>
+        </w:tabs>
+        <w:spacing w:after="0"/>
+      </w:pPr>
+      <w:hyperlink r:id="rId13" w:history="1">
+        <w:r>
+          <w:rPr>
+            <w:rStyle w:val="Hyperlink"/>
+          </w:rPr>
+          <w:t>http://www.codeproject.com/Articles/9727/Image-Processing-Lab-in-C</w:t>
+        </w:r>
+      </w:hyperlink>
+    </w:p>
+    <w:p>
+      <w:pPr>
+        <w:tabs>
+          <w:tab w:val="left" w:pos="960"/>
+        </w:tabs>
+        <w:spacing w:after="0"/>
+      </w:pPr>
+      <w:r>
+        <w:t xml:space="preserve"> [</w:t>
+      </w:r>
+      <w:proofErr w:type="spellStart"/>
+      <w:r>
+        <w:t>Accessesed</w:t>
+      </w:r>
+      <w:proofErr w:type="spellEnd"/>
+      <w:r>
+        <w:t>: 12</w:t>
+      </w:r>
+      <w:r>
+        <w:rPr>
+          <w:vertAlign w:val="superscript"/>
+        </w:rPr>
+        <w:t>th</w:t>
+      </w:r>
+      <w:r>
+        <w:t xml:space="preserve"> September 2014]</w:t>
+      </w:r>
+    </w:p>
+    <w:p>
+      <w:pPr>
+        <w:tabs>
+          <w:tab w:val="left" w:pos="960"/>
+        </w:tabs>
+        <w:rPr>
+          <w:b/>
+          <w:sz w:val="32"/>
+          <w:szCs w:val="32"/>
+        </w:rPr>
+      </w:pPr>
+    </w:p>
+    <w:p>
+      <w:pPr>
+        <w:tabs>
+          <w:tab w:val="left" w:pos="960"/>
+        </w:tabs>
+        <w:spacing w:after="0"/>
+      </w:pPr>
+      <w:r>
+        <w:t>C# Word - Process Word Document in C#</w:t>
+      </w:r>
+    </w:p>
+    <w:p>
+      <w:pPr>
+        <w:tabs>
+          <w:tab w:val="left" w:pos="960"/>
+        </w:tabs>
+        <w:spacing w:after="0"/>
+      </w:pPr>
+      <w:hyperlink r:id="rId14" w:history="1">
+        <w:r>
+          <w:rPr>
+            <w:rStyle w:val="Hyperlink"/>
+          </w:rPr>
+          <w:t>http://www.rasteredge.com/how-to/csharp-imaging/word-processing/</w:t>
+        </w:r>
+      </w:hyperlink>
+    </w:p>
+    <w:p>
+      <w:pPr>
+        <w:tabs>
+          <w:tab w:val="left" w:pos="960"/>
+        </w:tabs>
+        <w:spacing w:after="0"/>
+      </w:pPr>
+      <w:r>
+        <w:t xml:space="preserve"> [</w:t>
+      </w:r>
+      <w:proofErr w:type="spellStart"/>
+      <w:r>
+        <w:t>Accessesed</w:t>
+      </w:r>
+      <w:proofErr w:type="spellEnd"/>
+      <w:r>
+        <w:t>: 15</w:t>
+      </w:r>
+      <w:r>
+        <w:rPr>
+          <w:vertAlign w:val="superscript"/>
+        </w:rPr>
+        <w:t>th</w:t>
+      </w:r>
+      <w:r>
+        <w:t xml:space="preserve"> September 2014]</w:t>
+      </w:r>
+    </w:p>
+    <w:p>
+      <w:pPr>
+        <w:pStyle w:val="ListParagraph"/>
+        <w:tabs>
+          <w:tab w:val="left" w:pos="960"/>
+        </w:tabs>
+      </w:pPr>
       <w:bookmarkStart w:id="1" w:name="_GoBack"/>
       <w:bookmarkEnd w:id="1"/>
     </w:p>
+    <w:p>
+      <w:pPr>
+        <w:rPr>
+          <w:b/>
+          <w:sz w:val="32"/>
+          <w:szCs w:val="32"/>
+        </w:rPr>
+      </w:pPr>
+    </w:p>
+    <w:p>
+      <w:pPr>
+        <w:rPr>
+          <w:b/>
+          <w:sz w:val="32"/>
+          <w:szCs w:val="32"/>
+        </w:rPr>
+      </w:pPr>
+    </w:p>
+    <w:p>
+      <w:pPr>
+        <w:rPr>
+          <w:b/>
+          <w:sz w:val="32"/>
+          <w:szCs w:val="32"/>
+        </w:rPr>
+      </w:pPr>
+    </w:p>
+    <w:p>
+      <w:pPr>
+        <w:pStyle w:val="ListParagraph"/>
+        <w:ind w:left="1080"/>
+      </w:pPr>
+    </w:p>
+    <w:p>
+      <w:pPr>
+        <w:pStyle w:val="ListParagraph"/>
+        <w:ind w:left="1080"/>
+      </w:pPr>
+    </w:p>
+    <w:p>
+      <w:pPr>
+        <w:tabs>
+          <w:tab w:val="left" w:pos="5955"/>
+        </w:tabs>
+      </w:pPr>
+      <w:r>
+        <w:tab/>
+      </w:r>
+    </w:p>
+    <w:p/>
     <w:sectPr>
       <w:pgSz w:w="12240" w:h="15840"/>
       <w:pgMar w:top="1440" w:right="1440" w:bottom="1440" w:left="1440" w:header="720" w:footer="720" w:gutter="0"/>
@@ -4623,6 +5065,95 @@
     </w:lvl>
   </w:abstractNum>
   <w:abstractNum w:abstractNumId="5">
+    <w:nsid w:val="2B756B64"/>
+    <w:multiLevelType w:val="hybridMultilevel"/>
+    <w:tmpl w:val="65BE858E"/>
+    <w:lvl w:ilvl="0" w:tplc="5C4C2900">
+      <w:start w:val="1"/>
+      <w:numFmt w:val="decimal"/>
+      <w:lvlText w:val="%1."/>
+      <w:lvlJc w:val="left"/>
+      <w:pPr>
+        <w:ind w:left="1080" w:hanging="360"/>
+      </w:pPr>
+      <w:rPr>
+        <w:rFonts w:hint="default"/>
+      </w:rPr>
+    </w:lvl>
+    <w:lvl w:ilvl="1" w:tplc="04090019">
+      <w:start w:val="1"/>
+      <w:numFmt w:val="lowerLetter"/>
+      <w:lvlText w:val="%2."/>
+      <w:lvlJc w:val="left"/>
+      <w:pPr>
+        <w:ind w:left="1800" w:hanging="360"/>
+      </w:pPr>
+    </w:lvl>
+    <w:lvl w:ilvl="2" w:tplc="0409001B">
+      <w:start w:val="1"/>
+      <w:numFmt w:val="lowerRoman"/>
+      <w:lvlText w:val="%3."/>
+      <w:lvlJc w:val="right"/>
+      <w:pPr>
+        <w:ind w:left="2520" w:hanging="180"/>
+      </w:pPr>
+    </w:lvl>
+    <w:lvl w:ilvl="3" w:tplc="0409000F" w:tentative="1">
+      <w:start w:val="1"/>
+      <w:numFmt w:val="decimal"/>
+      <w:lvlText w:val="%4."/>
+      <w:lvlJc w:val="left"/>
+      <w:pPr>
+        <w:ind w:left="3240" w:hanging="360"/>
+      </w:pPr>
+    </w:lvl>
+    <w:lvl w:ilvl="4" w:tplc="04090019" w:tentative="1">
+      <w:start w:val="1"/>
+      <w:numFmt w:val="lowerLetter"/>
+      <w:lvlText w:val="%5."/>
+      <w:lvlJc w:val="left"/>
+      <w:pPr>
+        <w:ind w:left="3960" w:hanging="360"/>
+      </w:pPr>
+    </w:lvl>
+    <w:lvl w:ilvl="5" w:tplc="0409001B" w:tentative="1">
+      <w:start w:val="1"/>
+      <w:numFmt w:val="lowerRoman"/>
+      <w:lvlText w:val="%6."/>
+      <w:lvlJc w:val="right"/>
+      <w:pPr>
+        <w:ind w:left="4680" w:hanging="180"/>
+      </w:pPr>
+    </w:lvl>
+    <w:lvl w:ilvl="6" w:tplc="0409000F" w:tentative="1">
+      <w:start w:val="1"/>
+      <w:numFmt w:val="decimal"/>
+      <w:lvlText w:val="%7."/>
+      <w:lvlJc w:val="left"/>
+      <w:pPr>
+        <w:ind w:left="5400" w:hanging="360"/>
+      </w:pPr>
+    </w:lvl>
+    <w:lvl w:ilvl="7" w:tplc="04090019" w:tentative="1">
+      <w:start w:val="1"/>
+      <w:numFmt w:val="lowerLetter"/>
+      <w:lvlText w:val="%8."/>
+      <w:lvlJc w:val="left"/>
+      <w:pPr>
+        <w:ind w:left="6120" w:hanging="360"/>
+      </w:pPr>
+    </w:lvl>
+    <w:lvl w:ilvl="8" w:tplc="0409001B" w:tentative="1">
+      <w:start w:val="1"/>
+      <w:numFmt w:val="lowerRoman"/>
+      <w:lvlText w:val="%9."/>
+      <w:lvlJc w:val="right"/>
+      <w:pPr>
+        <w:ind w:left="6840" w:hanging="180"/>
+      </w:pPr>
+    </w:lvl>
+  </w:abstractNum>
+  <w:abstractNum w:abstractNumId="6">
     <w:nsid w:val="2D886B61"/>
     <w:multiLevelType w:val="hybridMultilevel"/>
     <w:tmpl w:val="937A34A2"/>
@@ -4735,7 +5266,7 @@
       </w:rPr>
     </w:lvl>
   </w:abstractNum>
-  <w:abstractNum w:abstractNumId="6">
+  <w:abstractNum w:abstractNumId="7">
     <w:nsid w:val="3D95395B"/>
     <w:multiLevelType w:val="hybridMultilevel"/>
     <w:tmpl w:val="3F6EE9A8"/>
@@ -4848,7 +5379,7 @@
       </w:rPr>
     </w:lvl>
   </w:abstractNum>
-  <w:abstractNum w:abstractNumId="7">
+  <w:abstractNum w:abstractNumId="8">
     <w:nsid w:val="3EC96438"/>
     <w:multiLevelType w:val="hybridMultilevel"/>
     <w:tmpl w:val="E7869932"/>
@@ -4961,7 +5492,7 @@
       </w:rPr>
     </w:lvl>
   </w:abstractNum>
-  <w:abstractNum w:abstractNumId="8">
+  <w:abstractNum w:abstractNumId="9">
     <w:nsid w:val="49061CE4"/>
     <w:multiLevelType w:val="hybridMultilevel"/>
     <w:tmpl w:val="07D263CA"/>
@@ -5074,7 +5605,7 @@
       </w:rPr>
     </w:lvl>
   </w:abstractNum>
-  <w:abstractNum w:abstractNumId="9">
+  <w:abstractNum w:abstractNumId="10">
     <w:nsid w:val="51626A17"/>
     <w:multiLevelType w:val="hybridMultilevel"/>
     <w:tmpl w:val="95DE0F72"/>
@@ -5187,7 +5718,7 @@
       </w:rPr>
     </w:lvl>
   </w:abstractNum>
-  <w:abstractNum w:abstractNumId="10">
+  <w:abstractNum w:abstractNumId="11">
     <w:nsid w:val="59F605C0"/>
     <w:multiLevelType w:val="hybridMultilevel"/>
     <w:tmpl w:val="A6FECAA8"/>
@@ -5300,7 +5831,7 @@
       </w:rPr>
     </w:lvl>
   </w:abstractNum>
-  <w:abstractNum w:abstractNumId="11">
+  <w:abstractNum w:abstractNumId="12">
     <w:nsid w:val="6E771EA3"/>
     <w:multiLevelType w:val="hybridMultilevel"/>
     <w:tmpl w:val="9688468E"/>
@@ -5389,7 +5920,7 @@
       </w:pPr>
     </w:lvl>
   </w:abstractNum>
-  <w:abstractNum w:abstractNumId="12">
+  <w:abstractNum w:abstractNumId="13">
     <w:nsid w:val="72237B9B"/>
     <w:multiLevelType w:val="hybridMultilevel"/>
     <w:tmpl w:val="511CFCBE"/>
@@ -5478,7 +6009,7 @@
       </w:pPr>
     </w:lvl>
   </w:abstractNum>
-  <w:abstractNum w:abstractNumId="13">
+  <w:abstractNum w:abstractNumId="14">
     <w:nsid w:val="752717F8"/>
     <w:multiLevelType w:val="hybridMultilevel"/>
     <w:tmpl w:val="0B14515A"/>
@@ -5568,7 +6099,7 @@
       </w:pPr>
     </w:lvl>
   </w:abstractNum>
-  <w:abstractNum w:abstractNumId="14">
+  <w:abstractNum w:abstractNumId="15">
     <w:nsid w:val="75EC3AE0"/>
     <w:multiLevelType w:val="hybridMultilevel"/>
     <w:tmpl w:val="5B2E85EA"/>
@@ -5662,22 +6193,22 @@
     <w:abstractNumId w:val="3"/>
   </w:num>
   <w:num w:numId="2">
-    <w:abstractNumId w:val="12"/>
+    <w:abstractNumId w:val="13"/>
   </w:num>
   <w:num w:numId="3">
     <w:abstractNumId w:val="0"/>
   </w:num>
   <w:num w:numId="4">
-    <w:abstractNumId w:val="11"/>
+    <w:abstractNumId w:val="12"/>
   </w:num>
   <w:num w:numId="5">
-    <w:abstractNumId w:val="13"/>
+    <w:abstractNumId w:val="14"/>
   </w:num>
   <w:num w:numId="6">
-    <w:abstractNumId w:val="14"/>
+    <w:abstractNumId w:val="15"/>
   </w:num>
   <w:num w:numId="7">
-    <w:abstractNumId w:val="5"/>
+    <w:abstractNumId w:val="6"/>
   </w:num>
   <w:num w:numId="8">
     <w:abstractNumId w:val="2"/>
@@ -5689,7 +6220,7 @@
     <w:abstractNumId w:val="1"/>
   </w:num>
   <w:num w:numId="11">
-    <w:abstractNumId w:val="7"/>
+    <w:abstractNumId w:val="8"/>
   </w:num>
   <w:num w:numId="12">
     <w:abstractNumId w:val="3"/>
@@ -5752,7 +6283,7 @@
     </w:lvlOverride>
   </w:num>
   <w:num w:numId="14">
-    <w:abstractNumId w:val="11"/>
+    <w:abstractNumId w:val="12"/>
     <w:lvlOverride w:ilvl="0">
       <w:startOverride w:val="1"/>
     </w:lvlOverride>
@@ -5782,7 +6313,7 @@
     </w:lvlOverride>
   </w:num>
   <w:num w:numId="15">
-    <w:abstractNumId w:val="13"/>
+    <w:abstractNumId w:val="14"/>
     <w:lvlOverride w:ilvl="0">
       <w:startOverride w:val="1"/>
     </w:lvlOverride>
@@ -5812,7 +6343,7 @@
     </w:lvlOverride>
   </w:num>
   <w:num w:numId="16">
-    <w:abstractNumId w:val="14"/>
+    <w:abstractNumId w:val="15"/>
     <w:lvlOverride w:ilvl="0">
       <w:startOverride w:val="1"/>
     </w:lvlOverride>
@@ -5842,100 +6373,31 @@
     </w:lvlOverride>
   </w:num>
   <w:num w:numId="17">
-    <w:abstractNumId w:val="5"/>
-    <w:lvlOverride w:ilvl="0"/>
-    <w:lvlOverride w:ilvl="1"/>
-    <w:lvlOverride w:ilvl="2"/>
-    <w:lvlOverride w:ilvl="3"/>
-    <w:lvlOverride w:ilvl="4"/>
-    <w:lvlOverride w:ilvl="5"/>
-    <w:lvlOverride w:ilvl="6"/>
-    <w:lvlOverride w:ilvl="7"/>
-    <w:lvlOverride w:ilvl="8"/>
+    <w:abstractNumId w:val="6"/>
   </w:num>
   <w:num w:numId="18">
     <w:abstractNumId w:val="2"/>
-    <w:lvlOverride w:ilvl="0"/>
-    <w:lvlOverride w:ilvl="1"/>
-    <w:lvlOverride w:ilvl="2"/>
-    <w:lvlOverride w:ilvl="3"/>
-    <w:lvlOverride w:ilvl="4"/>
-    <w:lvlOverride w:ilvl="5"/>
-    <w:lvlOverride w:ilvl="6"/>
-    <w:lvlOverride w:ilvl="7"/>
-    <w:lvlOverride w:ilvl="8"/>
   </w:num>
   <w:num w:numId="19">
-    <w:abstractNumId w:val="7"/>
-    <w:lvlOverride w:ilvl="0"/>
-    <w:lvlOverride w:ilvl="1"/>
-    <w:lvlOverride w:ilvl="2"/>
-    <w:lvlOverride w:ilvl="3"/>
-    <w:lvlOverride w:ilvl="4"/>
-    <w:lvlOverride w:ilvl="5"/>
-    <w:lvlOverride w:ilvl="6"/>
-    <w:lvlOverride w:ilvl="7"/>
-    <w:lvlOverride w:ilvl="8"/>
+    <w:abstractNumId w:val="8"/>
   </w:num>
   <w:num w:numId="20">
     <w:abstractNumId w:val="1"/>
-    <w:lvlOverride w:ilvl="0"/>
-    <w:lvlOverride w:ilvl="1"/>
-    <w:lvlOverride w:ilvl="2"/>
-    <w:lvlOverride w:ilvl="3"/>
-    <w:lvlOverride w:ilvl="4"/>
-    <w:lvlOverride w:ilvl="5"/>
-    <w:lvlOverride w:ilvl="6"/>
-    <w:lvlOverride w:ilvl="7"/>
-    <w:lvlOverride w:ilvl="8"/>
   </w:num>
   <w:num w:numId="21">
-    <w:abstractNumId w:val="6"/>
-    <w:lvlOverride w:ilvl="0"/>
-    <w:lvlOverride w:ilvl="1"/>
-    <w:lvlOverride w:ilvl="2"/>
-    <w:lvlOverride w:ilvl="3"/>
-    <w:lvlOverride w:ilvl="4"/>
-    <w:lvlOverride w:ilvl="5"/>
-    <w:lvlOverride w:ilvl="6"/>
-    <w:lvlOverride w:ilvl="7"/>
-    <w:lvlOverride w:ilvl="8"/>
+    <w:abstractNumId w:val="7"/>
   </w:num>
   <w:num w:numId="22">
-    <w:abstractNumId w:val="10"/>
-    <w:lvlOverride w:ilvl="0"/>
-    <w:lvlOverride w:ilvl="1"/>
-    <w:lvlOverride w:ilvl="2"/>
-    <w:lvlOverride w:ilvl="3"/>
-    <w:lvlOverride w:ilvl="4"/>
-    <w:lvlOverride w:ilvl="5"/>
-    <w:lvlOverride w:ilvl="6"/>
-    <w:lvlOverride w:ilvl="7"/>
-    <w:lvlOverride w:ilvl="8"/>
+    <w:abstractNumId w:val="11"/>
   </w:num>
   <w:num w:numId="23">
-    <w:abstractNumId w:val="8"/>
-    <w:lvlOverride w:ilvl="0"/>
-    <w:lvlOverride w:ilvl="1"/>
-    <w:lvlOverride w:ilvl="2"/>
-    <w:lvlOverride w:ilvl="3"/>
-    <w:lvlOverride w:ilvl="4"/>
-    <w:lvlOverride w:ilvl="5"/>
-    <w:lvlOverride w:ilvl="6"/>
-    <w:lvlOverride w:ilvl="7"/>
-    <w:lvlOverride w:ilvl="8"/>
+    <w:abstractNumId w:val="9"/>
   </w:num>
   <w:num w:numId="24">
-    <w:abstractNumId w:val="9"/>
-    <w:lvlOverride w:ilvl="0"/>
-    <w:lvlOverride w:ilvl="1"/>
-    <w:lvlOverride w:ilvl="2"/>
-    <w:lvlOverride w:ilvl="3"/>
-    <w:lvlOverride w:ilvl="4"/>
-    <w:lvlOverride w:ilvl="5"/>
-    <w:lvlOverride w:ilvl="6"/>
-    <w:lvlOverride w:ilvl="7"/>
-    <w:lvlOverride w:ilvl="8"/>
+    <w:abstractNumId w:val="10"/>
+  </w:num>
+  <w:num w:numId="25">
+    <w:abstractNumId w:val="5"/>
   </w:num>
 </w:numbering>
 </file>
@@ -6271,6 +6733,18 @@
       <w:szCs w:val="26"/>
     </w:rPr>
   </w:style>
+  <w:style w:type="character" w:styleId="Hyperlink">
+    <w:name w:val="Hyperlink"/>
+    <w:basedOn w:val="DefaultParagraphFont"/>
+    <w:uiPriority w:val="99"/>
+    <w:semiHidden/>
+    <w:unhideWhenUsed/>
+    <w:rsid w:val="004A76F6"/>
+    <w:rPr>
+      <w:color w:val="0000FF"/>
+      <w:u w:val="single"/>
+    </w:rPr>
+  </w:style>
 </w:styles>
 </file>
 
@@ -6605,6 +7079,18 @@
       <w:szCs w:val="26"/>
     </w:rPr>
   </w:style>
+  <w:style w:type="character" w:styleId="Hyperlink">
+    <w:name w:val="Hyperlink"/>
+    <w:basedOn w:val="DefaultParagraphFont"/>
+    <w:uiPriority w:val="99"/>
+    <w:semiHidden/>
+    <w:unhideWhenUsed/>
+    <w:rsid w:val="004A76F6"/>
+    <w:rPr>
+      <w:color w:val="0000FF"/>
+      <w:u w:val="single"/>
+    </w:rPr>
+  </w:style>
 </w:styles>
 </file>
 

</xml_diff>

<commit_message>
Nothing (just some dots are changed)
</commit_message>
<xml_diff>
--- a/project proposal.docx
+++ b/project proposal.docx
@@ -56,6 +56,18 @@
         </w:rPr>
         <w:t xml:space="preserve"> Ads Firm</w:t>
       </w:r>
+      <w:r>
+        <w:rPr>
+          <w:rFonts w:ascii="Times New Roman" w:hAnsi="Times New Roman" w:cs="Times New Roman"/>
+          <w:b/>
+          <w:bCs/>
+          <w:sz w:val="23"/>
+          <w:szCs w:val="23"/>
+        </w:rPr>
+        <w:t>…</w:t>
+      </w:r>
+      <w:bookmarkStart w:id="0" w:name="_GoBack"/>
+      <w:bookmarkEnd w:id="0"/>
     </w:p>
     <w:p>
       <w:pPr>
@@ -1837,11 +1849,11 @@
       <w:pPr>
         <w:pStyle w:val="Heading2"/>
       </w:pPr>
-      <w:bookmarkStart w:id="0" w:name="_Toc340057948"/>
+      <w:bookmarkStart w:id="1" w:name="_Toc340057948"/>
       <w:r>
         <w:t>Basic Architecture</w:t>
       </w:r>
-      <w:bookmarkEnd w:id="0"/>
+      <w:bookmarkEnd w:id="1"/>
     </w:p>
     <w:p>
       <w:pPr>
@@ -4432,8 +4444,6 @@
           <w:tab w:val="left" w:pos="960"/>
         </w:tabs>
       </w:pPr>
-      <w:bookmarkStart w:id="1" w:name="_GoBack"/>
-      <w:bookmarkEnd w:id="1"/>
     </w:p>
     <w:p>
       <w:pPr>

</xml_diff>